<commit_message>
Final Working Version of Create Manual Paw Data Script
Final Working Version of Create Manual Paw Data Script
</commit_message>
<xml_diff>
--- a/Create Paw Point Data Protocol.docx
+++ b/Create Paw Point Data Protocol.docx
@@ -141,7 +141,7 @@
         </w:numPr>
       </w:pPr>
       <w:r>
-        <w:t xml:space="preserve">If necessary for a given video, you may be prompted to open a video and determine the start frame. </w:t>
+        <w:t xml:space="preserve">If necessary, you may be prompted to open a video and determine the start frame. </w:t>
       </w:r>
     </w:p>
     <w:p>
@@ -194,8 +194,6 @@
       <w:r>
         <w:t xml:space="preserve"> If the rat isn’t using his dominant paw, estimate the start frame to the best of your ability. </w:t>
       </w:r>
-      <w:bookmarkStart w:id="0" w:name="_GoBack"/>
-      <w:bookmarkEnd w:id="0"/>
     </w:p>
     <w:p>
       <w:pPr>
@@ -243,6 +241,10 @@
       <w:r>
         <w:t xml:space="preserve"> It will tell you which marker to mark when </w:t>
       </w:r>
+    </w:p>
+    <w:p>
+      <w:bookmarkStart w:id="0" w:name="_GoBack"/>
+      <w:bookmarkEnd w:id="0"/>
     </w:p>
     <w:sectPr>
       <w:pgSz w:w="12240" w:h="15840"/>

</xml_diff>